<commit_message>
Some changes in final paper
</commit_message>
<xml_diff>
--- a/Documentation/FinalDoc.docx
+++ b/Documentation/FinalDoc.docx
@@ -19,7 +19,33 @@
           <w:sz w:val="72"/>
           <w:szCs w:val="72"/>
         </w:rPr>
-        <w:t>Final Documentation</w:t>
+        <w:t>Final</w:t>
+      </w:r>
+      <w:commentRangeStart w:id="0"/>
+      <w:r>
+        <w:rPr>
+          <w:rFonts w:ascii="Times New Roman" w:hAnsi="Times New Roman" w:cs="Times New Roman"/>
+          <w:b/>
+          <w:sz w:val="72"/>
+          <w:szCs w:val="72"/>
+        </w:rPr>
+        <w:t xml:space="preserve"> </w:t>
+      </w:r>
+      <w:commentRangeEnd w:id="0"/>
+      <w:r>
+        <w:rPr>
+          <w:rStyle w:val="CommentReference"/>
+        </w:rPr>
+        <w:commentReference w:id="0"/>
+      </w:r>
+      <w:r>
+        <w:rPr>
+          <w:rFonts w:ascii="Times New Roman" w:hAnsi="Times New Roman" w:cs="Times New Roman"/>
+          <w:b/>
+          <w:sz w:val="72"/>
+          <w:szCs w:val="72"/>
+        </w:rPr>
+        <w:t>Documentation</w:t>
       </w:r>
     </w:p>
     <w:p>
@@ -205,8 +231,8 @@
           <w:sz w:val="24"/>
         </w:rPr>
         <w:sectPr>
-          <w:headerReference w:type="default" r:id="rId8"/>
-          <w:headerReference w:type="first" r:id="rId9"/>
+          <w:headerReference w:type="default" r:id="rId9"/>
+          <w:headerReference w:type="first" r:id="rId10"/>
           <w:pgSz w:w="12240" w:h="15840" w:code="1"/>
           <w:pgMar w:top="1440" w:right="1440" w:bottom="1440" w:left="1440" w:header="720" w:footer="720" w:gutter="0"/>
           <w:cols w:space="720"/>
@@ -3912,6 +3938,7 @@
           <w:szCs w:val="32"/>
         </w:rPr>
       </w:pPr>
+      <w:commentRangeStart w:id="1"/>
       <w:r>
         <w:rPr>
           <w:rFonts w:ascii="Times New Roman" w:eastAsia="Calibri" w:hAnsi="Times New Roman" w:cs="Times New Roman"/>
@@ -3927,6 +3954,13 @@
           <w:szCs w:val="32"/>
         </w:rPr>
         <w:t>.</w:t>
+      </w:r>
+      <w:commentRangeEnd w:id="1"/>
+      <w:r>
+        <w:rPr>
+          <w:rStyle w:val="CommentReference"/>
+        </w:rPr>
+        <w:commentReference w:id="1"/>
       </w:r>
     </w:p>
     <w:p>
@@ -3944,6 +3978,7 @@
           <w:szCs w:val="32"/>
         </w:rPr>
       </w:pPr>
+      <w:commentRangeStart w:id="2"/>
       <w:r>
         <w:rPr>
           <w:rFonts w:ascii="Times New Roman" w:eastAsia="Calibri" w:hAnsi="Times New Roman" w:cs="Times New Roman"/>
@@ -3958,7 +3993,22 @@
           <w:sz w:val="24"/>
           <w:szCs w:val="32"/>
         </w:rPr>
-        <w:t>returned.</w:t>
+        <w:t>returned</w:t>
+      </w:r>
+      <w:commentRangeEnd w:id="2"/>
+      <w:r>
+        <w:rPr>
+          <w:rStyle w:val="CommentReference"/>
+        </w:rPr>
+        <w:commentReference w:id="2"/>
+      </w:r>
+      <w:r>
+        <w:rPr>
+          <w:rFonts w:ascii="Times New Roman" w:eastAsia="Calibri" w:hAnsi="Times New Roman" w:cs="Times New Roman"/>
+          <w:sz w:val="24"/>
+          <w:szCs w:val="32"/>
+        </w:rPr>
+        <w:t>.</w:t>
       </w:r>
     </w:p>
     <w:p>
@@ -4249,6 +4299,7 @@
           <w:szCs w:val="32"/>
         </w:rPr>
       </w:pPr>
+      <w:commentRangeStart w:id="3"/>
       <w:r>
         <w:rPr>
           <w:rFonts w:ascii="Times New Roman" w:eastAsia="Calibri" w:hAnsi="Times New Roman" w:cs="Times New Roman"/>
@@ -4331,6 +4382,7 @@
         <w:t>Steps 1 and 2 will be repeated until all records have been processed.</w:t>
       </w:r>
     </w:p>
+    <w:commentRangeEnd w:id="3"/>
     <w:p>
       <w:pPr>
         <w:spacing w:after="0" w:line="360" w:lineRule="auto"/>
@@ -4341,6 +4393,12 @@
           <w:szCs w:val="32"/>
         </w:rPr>
       </w:pPr>
+      <w:r>
+        <w:rPr>
+          <w:rStyle w:val="CommentReference"/>
+        </w:rPr>
+        <w:commentReference w:id="3"/>
+      </w:r>
       <w:r>
         <w:rPr>
           <w:rFonts w:ascii="Times New Roman" w:eastAsia="Calibri" w:hAnsi="Times New Roman" w:cs="Times New Roman"/>
@@ -4419,6 +4477,7 @@
           <w:szCs w:val="32"/>
         </w:rPr>
       </w:pPr>
+      <w:commentRangeStart w:id="4"/>
       <w:r>
         <w:rPr>
           <w:rFonts w:ascii="Times New Roman" w:eastAsia="Calibri" w:hAnsi="Times New Roman" w:cs="Times New Roman"/>
@@ -4426,6 +4485,13 @@
           <w:szCs w:val="32"/>
         </w:rPr>
         <w:t>A record does not contain a barcode.</w:t>
+      </w:r>
+      <w:commentRangeEnd w:id="4"/>
+      <w:r>
+        <w:rPr>
+          <w:rStyle w:val="CommentReference"/>
+        </w:rPr>
+        <w:commentReference w:id="4"/>
       </w:r>
     </w:p>
     <w:p>
@@ -4960,6 +5026,7 @@
           <w:szCs w:val="32"/>
         </w:rPr>
       </w:pPr>
+      <w:commentRangeStart w:id="5"/>
       <w:r>
         <w:rPr>
           <w:rFonts w:ascii="Times New Roman" w:eastAsia="Calibri" w:hAnsi="Times New Roman" w:cs="Times New Roman"/>
@@ -5033,6 +5100,7 @@
         <w:t>The result contains no used items.</w:t>
       </w:r>
     </w:p>
+    <w:commentRangeEnd w:id="5"/>
     <w:p>
       <w:pPr>
         <w:tabs>
@@ -5046,6 +5114,12 @@
           <w:sz w:val="28"/>
         </w:rPr>
       </w:pPr>
+      <w:r>
+        <w:rPr>
+          <w:rStyle w:val="CommentReference"/>
+        </w:rPr>
+        <w:commentReference w:id="5"/>
+      </w:r>
       <w:r>
         <w:rPr>
           <w:rFonts w:ascii="Times New Roman" w:eastAsia="Calibri" w:hAnsi="Times New Roman" w:cs="Times New Roman"/>
@@ -5534,6 +5608,7 @@
           <w:szCs w:val="32"/>
         </w:rPr>
       </w:pPr>
+      <w:commentRangeStart w:id="6"/>
       <w:r>
         <w:rPr>
           <w:rFonts w:ascii="Times New Roman" w:eastAsia="Calibri" w:hAnsi="Times New Roman" w:cs="Times New Roman"/>
@@ -5541,6 +5616,13 @@
           <w:szCs w:val="32"/>
         </w:rPr>
         <w:t>The prices in the list are all $0.</w:t>
+      </w:r>
+      <w:commentRangeEnd w:id="6"/>
+      <w:r>
+        <w:rPr>
+          <w:rStyle w:val="CommentReference"/>
+        </w:rPr>
+        <w:commentReference w:id="6"/>
       </w:r>
     </w:p>
     <w:p>
@@ -6021,14 +6103,7 @@
           <w:szCs w:val="32"/>
         </w:rPr>
       </w:pPr>
-      <w:r>
-        <w:rPr>
-          <w:rFonts w:ascii="Times New Roman" w:eastAsia="Calibri" w:hAnsi="Times New Roman" w:cs="Times New Roman"/>
-          <w:sz w:val="24"/>
-          <w:szCs w:val="32"/>
-        </w:rPr>
-        <w:t xml:space="preserve"> </w:t>
-      </w:r>
+      <w:commentRangeStart w:id="7"/>
       <w:r>
         <w:rPr>
           <w:rFonts w:ascii="Times New Roman" w:eastAsia="Calibri" w:hAnsi="Times New Roman" w:cs="Times New Roman"/>
@@ -6061,6 +6136,13 @@
         </w:rPr>
         <w:t>There are not enough results to display the number requested.</w:t>
       </w:r>
+      <w:commentRangeEnd w:id="7"/>
+      <w:r>
+        <w:rPr>
+          <w:rStyle w:val="CommentReference"/>
+        </w:rPr>
+        <w:commentReference w:id="7"/>
+      </w:r>
     </w:p>
     <w:p>
       <w:pPr>
@@ -6479,7 +6561,16 @@
           <w:sz w:val="24"/>
           <w:szCs w:val="32"/>
         </w:rPr>
-        <w:t xml:space="preserve"> There are no</w:t>
+        <w:t xml:space="preserve"> </w:t>
+      </w:r>
+      <w:commentRangeStart w:id="8"/>
+      <w:r>
+        <w:rPr>
+          <w:rFonts w:ascii="Times New Roman" w:eastAsia="Calibri" w:hAnsi="Times New Roman" w:cs="Times New Roman"/>
+          <w:sz w:val="24"/>
+          <w:szCs w:val="32"/>
+        </w:rPr>
+        <w:t>There are no</w:t>
       </w:r>
       <w:r>
         <w:rPr>
@@ -6488,6 +6579,13 @@
           <w:szCs w:val="32"/>
         </w:rPr>
         <w:t xml:space="preserve"> more results to be displayed.</w:t>
+      </w:r>
+      <w:commentRangeEnd w:id="8"/>
+      <w:r>
+        <w:rPr>
+          <w:rStyle w:val="CommentReference"/>
+        </w:rPr>
+        <w:commentReference w:id="8"/>
       </w:r>
     </w:p>
     <w:p>
@@ -6642,111 +6740,127 @@
           <w:sz w:val="24"/>
           <w:szCs w:val="32"/>
         </w:rPr>
-        <w:t xml:space="preserve">Difference </w:t>
-      </w:r>
-      <w:r>
-        <w:rPr>
-          <w:rFonts w:ascii="Times New Roman" w:eastAsia="Calibri" w:hAnsi="Times New Roman" w:cs="Times New Roman"/>
-          <w:sz w:val="24"/>
-          <w:szCs w:val="32"/>
-        </w:rPr>
-        <w:t>low</w:t>
-      </w:r>
-      <w:r>
-        <w:rPr>
-          <w:rFonts w:ascii="Times New Roman" w:eastAsia="Calibri" w:hAnsi="Times New Roman" w:cs="Times New Roman"/>
-          <w:sz w:val="24"/>
-          <w:szCs w:val="32"/>
-        </w:rPr>
-        <w:t>-</w:t>
-      </w:r>
-      <w:r>
-        <w:rPr>
-          <w:rFonts w:ascii="Times New Roman" w:eastAsia="Calibri" w:hAnsi="Times New Roman" w:cs="Times New Roman"/>
-          <w:sz w:val="24"/>
-          <w:szCs w:val="32"/>
-        </w:rPr>
-        <w:t>to</w:t>
-      </w:r>
-      <w:r>
-        <w:rPr>
-          <w:rFonts w:ascii="Times New Roman" w:eastAsia="Calibri" w:hAnsi="Times New Roman" w:cs="Times New Roman"/>
-          <w:sz w:val="24"/>
-          <w:szCs w:val="32"/>
-        </w:rPr>
-        <w:t>-</w:t>
-      </w:r>
-      <w:r>
-        <w:rPr>
-          <w:rFonts w:ascii="Times New Roman" w:eastAsia="Calibri" w:hAnsi="Times New Roman" w:cs="Times New Roman"/>
-          <w:sz w:val="24"/>
-          <w:szCs w:val="32"/>
-        </w:rPr>
-        <w:t xml:space="preserve">high, </w:t>
-      </w:r>
-      <w:r>
-        <w:rPr>
-          <w:rFonts w:ascii="Times New Roman" w:eastAsia="Calibri" w:hAnsi="Times New Roman" w:cs="Times New Roman"/>
-          <w:sz w:val="24"/>
-          <w:szCs w:val="32"/>
-        </w:rPr>
-        <w:t xml:space="preserve">Difference </w:t>
-      </w:r>
-      <w:r>
-        <w:rPr>
-          <w:rFonts w:ascii="Times New Roman" w:eastAsia="Calibri" w:hAnsi="Times New Roman" w:cs="Times New Roman"/>
-          <w:sz w:val="24"/>
-          <w:szCs w:val="32"/>
-        </w:rPr>
-        <w:t>high</w:t>
-      </w:r>
-      <w:r>
-        <w:rPr>
-          <w:rFonts w:ascii="Times New Roman" w:eastAsia="Calibri" w:hAnsi="Times New Roman" w:cs="Times New Roman"/>
-          <w:sz w:val="24"/>
-          <w:szCs w:val="32"/>
-        </w:rPr>
-        <w:t>-</w:t>
-      </w:r>
-      <w:r>
-        <w:rPr>
-          <w:rFonts w:ascii="Times New Roman" w:eastAsia="Calibri" w:hAnsi="Times New Roman" w:cs="Times New Roman"/>
-          <w:sz w:val="24"/>
-          <w:szCs w:val="32"/>
-        </w:rPr>
-        <w:t>to</w:t>
-      </w:r>
-      <w:r>
-        <w:rPr>
-          <w:rFonts w:ascii="Times New Roman" w:eastAsia="Calibri" w:hAnsi="Times New Roman" w:cs="Times New Roman"/>
-          <w:sz w:val="24"/>
-          <w:szCs w:val="32"/>
-        </w:rPr>
-        <w:t>-</w:t>
-      </w:r>
-      <w:r>
-        <w:rPr>
-          <w:rFonts w:ascii="Times New Roman" w:eastAsia="Calibri" w:hAnsi="Times New Roman" w:cs="Times New Roman"/>
-          <w:sz w:val="24"/>
-          <w:szCs w:val="32"/>
-        </w:rPr>
-        <w:t>low.</w:t>
-      </w:r>
-      <w:r>
-        <w:rPr>
-          <w:rFonts w:ascii="Times New Roman" w:eastAsia="Calibri" w:hAnsi="Times New Roman" w:cs="Times New Roman"/>
-          <w:sz w:val="24"/>
-          <w:szCs w:val="32"/>
-        </w:rPr>
-        <w:t xml:space="preserve">  Price low-to-high and high-to-low will sort the results by the database price.  Difference low-to-high and high-to-low will sort the results by the difference between the database price and the average online price. </w:t>
-      </w:r>
-      <w:r>
-        <w:rPr>
-          <w:rFonts w:ascii="Times New Roman" w:eastAsia="Calibri" w:hAnsi="Times New Roman" w:cs="Times New Roman"/>
-          <w:sz w:val="24"/>
-          <w:szCs w:val="32"/>
-        </w:rPr>
-        <w:t xml:space="preserve"> When two items have the same price or difference, they will be sorted by barcode.</w:t>
+        <w:t>Difference negative-to-positive</w:t>
+      </w:r>
+      <w:r>
+        <w:rPr>
+          <w:rFonts w:ascii="Times New Roman" w:eastAsia="Calibri" w:hAnsi="Times New Roman" w:cs="Times New Roman"/>
+          <w:sz w:val="24"/>
+          <w:szCs w:val="32"/>
+        </w:rPr>
+        <w:t xml:space="preserve">, </w:t>
+      </w:r>
+      <w:r>
+        <w:rPr>
+          <w:rFonts w:ascii="Times New Roman" w:eastAsia="Calibri" w:hAnsi="Times New Roman" w:cs="Times New Roman"/>
+          <w:sz w:val="24"/>
+          <w:szCs w:val="32"/>
+        </w:rPr>
+        <w:t>Difference positive-to-negative</w:t>
+      </w:r>
+      <w:r>
+        <w:rPr>
+          <w:rFonts w:ascii="Times New Roman" w:eastAsia="Calibri" w:hAnsi="Times New Roman" w:cs="Times New Roman"/>
+          <w:sz w:val="24"/>
+          <w:szCs w:val="32"/>
+        </w:rPr>
+        <w:t>.</w:t>
+      </w:r>
+      <w:r>
+        <w:rPr>
+          <w:rFonts w:ascii="Times New Roman" w:eastAsia="Calibri" w:hAnsi="Times New Roman" w:cs="Times New Roman"/>
+          <w:sz w:val="24"/>
+          <w:szCs w:val="32"/>
+        </w:rPr>
+        <w:t xml:space="preserve">  Price low-to-high and high-to-low will sort the results by the database price.  </w:t>
+      </w:r>
+      <w:r>
+        <w:rPr>
+          <w:rFonts w:ascii="Times New Roman" w:eastAsia="Calibri" w:hAnsi="Times New Roman" w:cs="Times New Roman"/>
+          <w:sz w:val="24"/>
+          <w:szCs w:val="32"/>
+        </w:rPr>
+        <w:t>Difference negative-to-positive</w:t>
+      </w:r>
+      <w:r>
+        <w:rPr>
+          <w:rFonts w:ascii="Times New Roman" w:eastAsia="Calibri" w:hAnsi="Times New Roman" w:cs="Times New Roman"/>
+          <w:sz w:val="24"/>
+          <w:szCs w:val="32"/>
+        </w:rPr>
+        <w:t xml:space="preserve"> and </w:t>
+      </w:r>
+      <w:r>
+        <w:rPr>
+          <w:rFonts w:ascii="Times New Roman" w:eastAsia="Calibri" w:hAnsi="Times New Roman" w:cs="Times New Roman"/>
+          <w:sz w:val="24"/>
+          <w:szCs w:val="32"/>
+        </w:rPr>
+        <w:t>positive</w:t>
+      </w:r>
+      <w:r>
+        <w:rPr>
+          <w:rFonts w:ascii="Times New Roman" w:eastAsia="Calibri" w:hAnsi="Times New Roman" w:cs="Times New Roman"/>
+          <w:sz w:val="24"/>
+          <w:szCs w:val="32"/>
+        </w:rPr>
+        <w:t>-to-</w:t>
+      </w:r>
+      <w:r>
+        <w:rPr>
+          <w:rFonts w:ascii="Times New Roman" w:eastAsia="Calibri" w:hAnsi="Times New Roman" w:cs="Times New Roman"/>
+          <w:sz w:val="24"/>
+          <w:szCs w:val="32"/>
+        </w:rPr>
+        <w:t xml:space="preserve">negative </w:t>
+      </w:r>
+      <w:r>
+        <w:rPr>
+          <w:rFonts w:ascii="Times New Roman" w:eastAsia="Calibri" w:hAnsi="Times New Roman" w:cs="Times New Roman"/>
+          <w:sz w:val="24"/>
+          <w:szCs w:val="32"/>
+        </w:rPr>
+        <w:t>will sort the results by the difference between the average online price</w:t>
+      </w:r>
+      <w:r>
+        <w:rPr>
+          <w:rFonts w:ascii="Times New Roman" w:eastAsia="Calibri" w:hAnsi="Times New Roman" w:cs="Times New Roman"/>
+          <w:sz w:val="24"/>
+          <w:szCs w:val="32"/>
+        </w:rPr>
+        <w:t xml:space="preserve"> and database price</w:t>
+      </w:r>
+      <w:r>
+        <w:rPr>
+          <w:rFonts w:ascii="Times New Roman" w:eastAsia="Calibri" w:hAnsi="Times New Roman" w:cs="Times New Roman"/>
+          <w:sz w:val="24"/>
+          <w:szCs w:val="32"/>
+        </w:rPr>
+        <w:t xml:space="preserve">. </w:t>
+      </w:r>
+      <w:r>
+        <w:rPr>
+          <w:rFonts w:ascii="Times New Roman" w:eastAsia="Calibri" w:hAnsi="Times New Roman" w:cs="Times New Roman"/>
+          <w:sz w:val="24"/>
+          <w:szCs w:val="32"/>
+        </w:rPr>
+        <w:t xml:space="preserve"> </w:t>
+      </w:r>
+      <w:commentRangeStart w:id="9"/>
+      <w:r>
+        <w:rPr>
+          <w:rFonts w:ascii="Times New Roman" w:eastAsia="Calibri" w:hAnsi="Times New Roman" w:cs="Times New Roman"/>
+          <w:sz w:val="24"/>
+          <w:szCs w:val="32"/>
+        </w:rPr>
+        <w:t>When two items have the same price or difference, they will be sorted by barcode.</w:t>
+      </w:r>
+      <w:commentRangeEnd w:id="9"/>
+      <w:r>
+        <w:rPr>
+          <w:rStyle w:val="CommentReference"/>
+        </w:rPr>
+        <w:commentReference w:id="9"/>
       </w:r>
     </w:p>
     <w:p>
@@ -8920,7 +9034,7 @@
                     </pic:cNvPicPr>
                   </pic:nvPicPr>
                   <pic:blipFill>
-                    <a:blip r:embed="rId10" cstate="print"/>
+                    <a:blip r:embed="rId11" cstate="print"/>
                     <a:srcRect/>
                     <a:stretch>
                       <a:fillRect/>
@@ -9172,7 +9286,7 @@
                     </pic:cNvPicPr>
                   </pic:nvPicPr>
                   <pic:blipFill>
-                    <a:blip r:embed="rId11" cstate="print"/>
+                    <a:blip r:embed="rId12" cstate="print"/>
                     <a:srcRect/>
                     <a:stretch>
                       <a:fillRect/>
@@ -9468,7 +9582,7 @@
                     </pic:cNvPicPr>
                   </pic:nvPicPr>
                   <pic:blipFill>
-                    <a:blip r:embed="rId12" cstate="print"/>
+                    <a:blip r:embed="rId13" cstate="print"/>
                     <a:srcRect/>
                     <a:stretch>
                       <a:fillRect/>
@@ -9659,7 +9773,7 @@
         <w:spacing w:after="0" w:line="360" w:lineRule="auto"/>
         <w:ind w:right="1440"/>
       </w:pPr>
-      <w:commentRangeStart w:id="0"/>
+      <w:commentRangeStart w:id="10"/>
       <w:r>
         <w:rPr>
           <w:rFonts w:ascii="Times New Roman" w:eastAsia="Times New Roman" w:hAnsi="Times New Roman" w:cs="Times New Roman"/>
@@ -9684,7 +9798,7 @@
                     </pic:cNvPicPr>
                   </pic:nvPicPr>
                   <pic:blipFill>
-                    <a:blip r:embed="rId13" cstate="print"/>
+                    <a:blip r:embed="rId14" cstate="print"/>
                     <a:srcRect l="17669" r="18207"/>
                     <a:stretch>
                       <a:fillRect/>
@@ -9712,12 +9826,12 @@
           </wp:inline>
         </w:drawing>
       </w:r>
-      <w:commentRangeEnd w:id="0"/>
+      <w:commentRangeEnd w:id="10"/>
       <w:r>
         <w:rPr>
           <w:rStyle w:val="CommentReference"/>
         </w:rPr>
-        <w:commentReference w:id="0"/>
+        <w:commentReference w:id="10"/>
       </w:r>
     </w:p>
     <w:p>
@@ -12819,7 +12933,6 @@
           <w:szCs w:val="32"/>
         </w:rPr>
       </w:pPr>
-      <w:commentRangeStart w:id="1"/>
       <w:r>
         <w:rPr>
           <w:rFonts w:ascii="Times New Roman" w:eastAsia="Calibri" w:hAnsi="Times New Roman" w:cs="Times New Roman"/>
@@ -12848,13 +12961,6 @@
         <w:tab/>
         <w:t>Analyze prices</w:t>
       </w:r>
-      <w:commentRangeEnd w:id="1"/>
-      <w:r>
-        <w:rPr>
-          <w:rStyle w:val="CommentReference"/>
-        </w:rPr>
-        <w:commentReference w:id="1"/>
-      </w:r>
     </w:p>
     <w:p>
       <w:pPr>
@@ -12900,7 +13006,14 @@
           <w:sz w:val="28"/>
         </w:rPr>
         <w:tab/>
-        <w:t>Successfully analyze prices</w:t>
+      </w:r>
+      <w:r>
+        <w:rPr>
+          <w:rFonts w:ascii="Times New Roman" w:eastAsia="Calibri" w:hAnsi="Times New Roman" w:cs="Times New Roman"/>
+          <w:b/>
+          <w:sz w:val="28"/>
+        </w:rPr>
+        <w:t>Calculate the mean of the prices and remove any two standard deviations or more from the mean</w:t>
       </w:r>
     </w:p>
     <w:p>
@@ -15545,7 +15658,7 @@
 
 <file path=word/comments.xml><?xml version="1.0" encoding="utf-8"?>
 <w:comments xmlns:ve="http://schemas.openxmlformats.org/markup-compatibility/2006" xmlns:o="urn:schemas-microsoft-com:office:office" xmlns:r="http://schemas.openxmlformats.org/officeDocument/2006/relationships" xmlns:m="http://schemas.openxmlformats.org/officeDocument/2006/math" xmlns:v="urn:schemas-microsoft-com:vml" xmlns:wp="http://schemas.openxmlformats.org/drawingml/2006/wordprocessingDrawing" xmlns:w10="urn:schemas-microsoft-com:office:word" xmlns:w="http://schemas.openxmlformats.org/wordprocessingml/2006/main" xmlns:wne="http://schemas.microsoft.com/office/word/2006/wordml">
-  <w:comment w:id="0" w:author="Lucy Horpedahl" w:date="2012-11-28T07:38:00Z" w:initials="LH">
+  <w:comment w:id="0" w:author="Lucy Horpedahl" w:date="2012-12-01T04:03:00Z" w:initials="LH">
     <w:p>
       <w:pPr>
         <w:pStyle w:val="CommentText"/>
@@ -15557,23 +15670,167 @@
         <w:annotationRef/>
       </w:r>
       <w:r>
+        <w:t>Modify to fit new implementation</w:t>
+      </w:r>
+    </w:p>
+  </w:comment>
+  <w:comment w:id="1" w:author="Lucy Horpedahl" w:date="2012-12-01T04:06:00Z" w:initials="LH">
+    <w:p>
+      <w:pPr>
+        <w:pStyle w:val="CommentText"/>
+      </w:pPr>
+      <w:r>
+        <w:rPr>
+          <w:rStyle w:val="CommentReference"/>
+        </w:rPr>
+        <w:annotationRef/>
+      </w:r>
+      <w:r>
+        <w:t>Explain how this should be handled (nothing will be returned)</w:t>
+      </w:r>
+    </w:p>
+  </w:comment>
+  <w:comment w:id="2" w:author="Lucy Horpedahl" w:date="2012-12-01T04:05:00Z" w:initials="LH">
+    <w:p>
+      <w:pPr>
+        <w:pStyle w:val="CommentText"/>
+      </w:pPr>
+      <w:r>
+        <w:rPr>
+          <w:rStyle w:val="CommentReference"/>
+        </w:rPr>
+        <w:annotationRef/>
+      </w:r>
+      <w:r>
+        <w:t>Explain how this should be handled</w:t>
+      </w:r>
+    </w:p>
+  </w:comment>
+  <w:comment w:id="3" w:author="Lucy Horpedahl" w:date="2012-12-01T04:06:00Z" w:initials="LH">
+    <w:p>
+      <w:pPr>
+        <w:pStyle w:val="CommentText"/>
+      </w:pPr>
+      <w:r>
+        <w:rPr>
+          <w:rStyle w:val="CommentReference"/>
+        </w:rPr>
+        <w:annotationRef/>
+      </w:r>
+      <w:r>
+        <w:t>???</w:t>
+      </w:r>
+    </w:p>
+  </w:comment>
+  <w:comment w:id="4" w:author="Lucy Horpedahl" w:date="2012-12-01T04:06:00Z" w:initials="LH">
+    <w:p>
+      <w:pPr>
+        <w:pStyle w:val="CommentText"/>
+      </w:pPr>
+      <w:r>
+        <w:rPr>
+          <w:rStyle w:val="CommentReference"/>
+        </w:rPr>
+        <w:annotationRef/>
+      </w:r>
+      <w:r>
+        <w:t>This cannot happen... explain</w:t>
+      </w:r>
+    </w:p>
+  </w:comment>
+  <w:comment w:id="5" w:author="Lucy Horpedahl" w:date="2012-12-01T04:08:00Z" w:initials="LH">
+    <w:p>
+      <w:pPr>
+        <w:pStyle w:val="CommentText"/>
+      </w:pPr>
+      <w:r>
+        <w:rPr>
+          <w:rStyle w:val="CommentReference"/>
+        </w:rPr>
+        <w:annotationRef/>
+      </w:r>
+      <w:r>
+        <w:t>Explain how this should be handled (all should just return no results)</w:t>
+      </w:r>
+    </w:p>
+  </w:comment>
+  <w:comment w:id="6" w:author="Lucy Horpedahl" w:date="2012-12-01T04:08:00Z" w:initials="LH">
+    <w:p>
+      <w:pPr>
+        <w:pStyle w:val="CommentText"/>
+      </w:pPr>
+      <w:r>
+        <w:rPr>
+          <w:rStyle w:val="CommentReference"/>
+        </w:rPr>
+        <w:annotationRef/>
+      </w:r>
+      <w:r>
+        <w:t>Explain how this should be handled</w:t>
+      </w:r>
+    </w:p>
+  </w:comment>
+  <w:comment w:id="7" w:author="Lucy Horpedahl" w:date="2012-12-01T04:08:00Z" w:initials="LH">
+    <w:p>
+      <w:pPr>
+        <w:pStyle w:val="CommentText"/>
+      </w:pPr>
+      <w:r>
+        <w:rPr>
+          <w:rStyle w:val="CommentReference"/>
+        </w:rPr>
+        <w:annotationRef/>
+      </w:r>
+      <w:r>
+        <w:t>Explain how this should be handled</w:t>
+      </w:r>
+    </w:p>
+  </w:comment>
+  <w:comment w:id="8" w:author="Lucy Horpedahl" w:date="2012-12-01T04:08:00Z" w:initials="LH">
+    <w:p>
+      <w:pPr>
+        <w:pStyle w:val="CommentText"/>
+      </w:pPr>
+      <w:r>
+        <w:rPr>
+          <w:rStyle w:val="CommentReference"/>
+        </w:rPr>
+        <w:annotationRef/>
+      </w:r>
+      <w:r>
+        <w:t>Explain how this should be handled</w:t>
+      </w:r>
+    </w:p>
+  </w:comment>
+  <w:comment w:id="9" w:author="Lucy Horpedahl" w:date="2012-12-01T04:10:00Z" w:initials="LH">
+    <w:p>
+      <w:pPr>
+        <w:pStyle w:val="CommentText"/>
+      </w:pPr>
+      <w:r>
+        <w:rPr>
+          <w:rStyle w:val="CommentReference"/>
+        </w:rPr>
+        <w:annotationRef/>
+      </w:r>
+      <w:r>
+        <w:t>??</w:t>
+      </w:r>
+    </w:p>
+  </w:comment>
+  <w:comment w:id="10" w:author="Lucy Horpedahl" w:date="2012-11-28T07:38:00Z" w:initials="LH">
+    <w:p>
+      <w:pPr>
+        <w:pStyle w:val="CommentText"/>
+      </w:pPr>
+      <w:r>
+        <w:rPr>
+          <w:rStyle w:val="CommentReference"/>
+        </w:rPr>
+        <w:annotationRef/>
+      </w:r>
+      <w:r>
         <w:t>Insert screenshot with data</w:t>
-      </w:r>
-    </w:p>
-  </w:comment>
-  <w:comment w:id="1" w:author="Lucy Horpedahl" w:date="2012-11-28T07:39:00Z" w:initials="LH">
-    <w:p>
-      <w:pPr>
-        <w:pStyle w:val="CommentText"/>
-      </w:pPr>
-      <w:r>
-        <w:rPr>
-          <w:rStyle w:val="CommentReference"/>
-        </w:rPr>
-        <w:annotationRef/>
-      </w:r>
-      <w:r>
-        <w:t>Explain</w:t>
       </w:r>
     </w:p>
   </w:comment>
@@ -15717,7 +15974,7 @@
         <w:noProof/>
         <w:sz w:val="24"/>
       </w:rPr>
-      <w:t>20</w:t>
+      <w:t>12</w:t>
     </w:r>
     <w:r>
       <w:rPr>
@@ -18289,7 +18546,7 @@
 </file>
 
 <file path=customXml/itemProps1.xml><?xml version="1.0" encoding="utf-8"?>
-<ds:datastoreItem xmlns:ds="http://schemas.openxmlformats.org/officeDocument/2006/customXml" ds:itemID="{807AC68D-2A83-42D3-AC03-18D4C6C06F43}">
+<ds:datastoreItem xmlns:ds="http://schemas.openxmlformats.org/officeDocument/2006/customXml" ds:itemID="{CD936669-082F-40B3-A3D8-EB3286D29FBA}">
   <ds:schemaRefs>
     <ds:schemaRef ds:uri="http://schemas.openxmlformats.org/officeDocument/2006/bibliography"/>
   </ds:schemaRefs>

</xml_diff>